<commit_message>
server 16 nessus file upload
</commit_message>
<xml_diff>
--- a/Blue_team_b/Blue_Team_B_uitleg.docx
+++ b/Blue_team_b/Blue_Team_B_uitleg.docx
@@ -38,7 +38,25 @@
           <w:szCs w:val="24"/>
           <w:lang w:val="nl-BE"/>
         </w:rPr>
-        <w:t>Voor het wachtwoord uit de. Raw file te halen heb</w:t>
+        <w:t xml:space="preserve">Voor het wachtwoord uit de. </w:t>
+      </w:r>
+      <w:proofErr w:type="spellStart"/>
+      <w:r>
+        <w:rPr>
+          <w:sz w:val="24"/>
+          <w:szCs w:val="24"/>
+          <w:lang w:val="nl-BE"/>
+        </w:rPr>
+        <w:t>Raw</w:t>
+      </w:r>
+      <w:proofErr w:type="spellEnd"/>
+      <w:r>
+        <w:rPr>
+          <w:sz w:val="24"/>
+          <w:szCs w:val="24"/>
+          <w:lang w:val="nl-BE"/>
+        </w:rPr>
+        <w:t xml:space="preserve"> file te halen heb</w:t>
       </w:r>
       <w:r>
         <w:rPr>
@@ -62,7 +80,25 @@
           <w:szCs w:val="24"/>
           <w:lang w:val="nl-BE"/>
         </w:rPr>
-        <w:t>. Na een tijdje zoeken en een aar programma’s uit te proberen die ik in de cursus besproken werden heb ik uiteindelijk volatility geprobeerd een hiermee kon ik aan het werk gaan.</w:t>
+        <w:t xml:space="preserve">. Na een tijdje zoeken en een aar programma’s uit te proberen die ik in de cursus besproken werden heb ik uiteindelijk </w:t>
+      </w:r>
+      <w:proofErr w:type="spellStart"/>
+      <w:r>
+        <w:rPr>
+          <w:sz w:val="24"/>
+          <w:szCs w:val="24"/>
+          <w:lang w:val="nl-BE"/>
+        </w:rPr>
+        <w:t>volatility</w:t>
+      </w:r>
+      <w:proofErr w:type="spellEnd"/>
+      <w:r>
+        <w:rPr>
+          <w:sz w:val="24"/>
+          <w:szCs w:val="24"/>
+          <w:lang w:val="nl-BE"/>
+        </w:rPr>
+        <w:t xml:space="preserve"> geprobeerd een hiermee kon ik aan het werk gaan.</w:t>
       </w:r>
     </w:p>
     <w:p>
@@ -120,16 +156,98 @@
           <w:szCs w:val="24"/>
           <w:lang w:val="nl-BE"/>
         </w:rPr>
-        <w:t>Voor het gemakelijk gebruiken van volatility moest ik eerst het juiste profiel van de memory dump vinden dit deet ik met het commando “</w:t>
-      </w:r>
-      <w:r>
-        <w:rPr>
-          <w:sz w:val="24"/>
-          <w:szCs w:val="24"/>
-          <w:lang w:val="nl-BE"/>
-        </w:rPr>
-        <w:t>.\volatility_2.6_win64_standalone.exe -f .\Alissas-PC.raw --profile=Win7SP1x64 imageinfo</w:t>
-      </w:r>
+        <w:t xml:space="preserve">Voor het </w:t>
+      </w:r>
+      <w:proofErr w:type="spellStart"/>
+      <w:r>
+        <w:rPr>
+          <w:sz w:val="24"/>
+          <w:szCs w:val="24"/>
+          <w:lang w:val="nl-BE"/>
+        </w:rPr>
+        <w:t>gemakelijk</w:t>
+      </w:r>
+      <w:proofErr w:type="spellEnd"/>
+      <w:r>
+        <w:rPr>
+          <w:sz w:val="24"/>
+          <w:szCs w:val="24"/>
+          <w:lang w:val="nl-BE"/>
+        </w:rPr>
+        <w:t xml:space="preserve"> gebruiken van </w:t>
+      </w:r>
+      <w:proofErr w:type="spellStart"/>
+      <w:r>
+        <w:rPr>
+          <w:sz w:val="24"/>
+          <w:szCs w:val="24"/>
+          <w:lang w:val="nl-BE"/>
+        </w:rPr>
+        <w:t>volatility</w:t>
+      </w:r>
+      <w:proofErr w:type="spellEnd"/>
+      <w:r>
+        <w:rPr>
+          <w:sz w:val="24"/>
+          <w:szCs w:val="24"/>
+          <w:lang w:val="nl-BE"/>
+        </w:rPr>
+        <w:t xml:space="preserve"> moest ik eerst het juiste profiel van de memory dump vinden dit </w:t>
+      </w:r>
+      <w:proofErr w:type="spellStart"/>
+      <w:r>
+        <w:rPr>
+          <w:sz w:val="24"/>
+          <w:szCs w:val="24"/>
+          <w:lang w:val="nl-BE"/>
+        </w:rPr>
+        <w:t>deet</w:t>
+      </w:r>
+      <w:proofErr w:type="spellEnd"/>
+      <w:r>
+        <w:rPr>
+          <w:sz w:val="24"/>
+          <w:szCs w:val="24"/>
+          <w:lang w:val="nl-BE"/>
+        </w:rPr>
+        <w:t xml:space="preserve"> ik met het commando “</w:t>
+      </w:r>
+      <w:r>
+        <w:rPr>
+          <w:sz w:val="24"/>
+          <w:szCs w:val="24"/>
+          <w:lang w:val="nl-BE"/>
+        </w:rPr>
+        <w:t>.\volatility_2.6_win64_standalone.exe -f .\</w:t>
+      </w:r>
+      <w:proofErr w:type="spellStart"/>
+      <w:r>
+        <w:rPr>
+          <w:sz w:val="24"/>
+          <w:szCs w:val="24"/>
+          <w:lang w:val="nl-BE"/>
+        </w:rPr>
+        <w:t>Alissas-PC.raw</w:t>
+      </w:r>
+      <w:proofErr w:type="spellEnd"/>
+      <w:r>
+        <w:rPr>
+          <w:sz w:val="24"/>
+          <w:szCs w:val="24"/>
+          <w:lang w:val="nl-BE"/>
+        </w:rPr>
+        <w:t xml:space="preserve"> </w:t>
+      </w:r>
+      <w:proofErr w:type="spellStart"/>
+      <w:r>
+        <w:rPr>
+          <w:sz w:val="24"/>
+          <w:szCs w:val="24"/>
+          <w:lang w:val="nl-BE"/>
+        </w:rPr>
+        <w:t>imageinfo</w:t>
+      </w:r>
+      <w:proofErr w:type="spellEnd"/>
       <w:r>
         <w:rPr>
           <w:sz w:val="24"/>
@@ -230,15 +348,61 @@
           <w:szCs w:val="24"/>
           <w:lang w:val="nl-BE"/>
         </w:rPr>
-        <w:t>.\volatility_2.6_win64_standalone.exe -f .\Alissas-PC.raw --profile=Win7SP1x64 hivelist</w:t>
-      </w:r>
-      <w:r>
-        <w:rPr>
-          <w:sz w:val="24"/>
-          <w:szCs w:val="24"/>
-          <w:lang w:val="nl-BE"/>
-        </w:rPr>
-        <w:t>” (zie foto). Hieruit ben ik dan het virtuele address van de hardware van het systeem gaan halen en die van de gebruiker SAM.</w:t>
+        <w:t>.\volatility_2.6_win64_standalone.exe -f .\</w:t>
+      </w:r>
+      <w:proofErr w:type="spellStart"/>
+      <w:r>
+        <w:rPr>
+          <w:sz w:val="24"/>
+          <w:szCs w:val="24"/>
+          <w:lang w:val="nl-BE"/>
+        </w:rPr>
+        <w:t>Alissas-PC.raw</w:t>
+      </w:r>
+      <w:proofErr w:type="spellEnd"/>
+      <w:r>
+        <w:rPr>
+          <w:sz w:val="24"/>
+          <w:szCs w:val="24"/>
+          <w:lang w:val="nl-BE"/>
+        </w:rPr>
+        <w:t xml:space="preserve"> --profile=Win7SP1x64 </w:t>
+      </w:r>
+      <w:proofErr w:type="spellStart"/>
+      <w:r>
+        <w:rPr>
+          <w:sz w:val="24"/>
+          <w:szCs w:val="24"/>
+          <w:lang w:val="nl-BE"/>
+        </w:rPr>
+        <w:t>hivelist</w:t>
+      </w:r>
+      <w:proofErr w:type="spellEnd"/>
+      <w:r>
+        <w:rPr>
+          <w:sz w:val="24"/>
+          <w:szCs w:val="24"/>
+          <w:lang w:val="nl-BE"/>
+        </w:rPr>
+        <w:t xml:space="preserve">” (zie foto). Hieruit ben ik dan het virtuele </w:t>
+      </w:r>
+      <w:proofErr w:type="spellStart"/>
+      <w:r>
+        <w:rPr>
+          <w:sz w:val="24"/>
+          <w:szCs w:val="24"/>
+          <w:lang w:val="nl-BE"/>
+        </w:rPr>
+        <w:t>address</w:t>
+      </w:r>
+      <w:proofErr w:type="spellEnd"/>
+      <w:r>
+        <w:rPr>
+          <w:sz w:val="24"/>
+          <w:szCs w:val="24"/>
+          <w:lang w:val="nl-BE"/>
+        </w:rPr>
+        <w:t xml:space="preserve"> van de hardware van het systeem gaan halen en die van de gebruiker SAM.</w:t>
       </w:r>
     </w:p>
     <w:p>
@@ -348,15 +512,69 @@
           <w:szCs w:val="24"/>
           <w:lang w:val="nl-BE"/>
         </w:rPr>
-        <w:t>.\volatility_2.6_win64_standalone.exe -f .\Alissas-PC.raw --profile=Win7SP1x64 hashdump -y 0xfffff8a000024010 -s 0xfffff8a0014e9010</w:t>
-      </w:r>
-      <w:r>
-        <w:rPr>
-          <w:sz w:val="24"/>
-          <w:szCs w:val="24"/>
-          <w:lang w:val="nl-BE"/>
-        </w:rPr>
-        <w:t>” (zie foto). Hier kunnen we dan de hash van het wachtwoord van de gebruiker Alissa zien.</w:t>
+        <w:t>.\volatility_2.6_win64_standalone.exe -f .\</w:t>
+      </w:r>
+      <w:proofErr w:type="spellStart"/>
+      <w:r>
+        <w:rPr>
+          <w:sz w:val="24"/>
+          <w:szCs w:val="24"/>
+          <w:lang w:val="nl-BE"/>
+        </w:rPr>
+        <w:t>Alissas-PC.raw</w:t>
+      </w:r>
+      <w:proofErr w:type="spellEnd"/>
+      <w:r>
+        <w:rPr>
+          <w:sz w:val="24"/>
+          <w:szCs w:val="24"/>
+          <w:lang w:val="nl-BE"/>
+        </w:rPr>
+        <w:t xml:space="preserve"> --profile=Win7SP1x64 </w:t>
+      </w:r>
+      <w:proofErr w:type="spellStart"/>
+      <w:r>
+        <w:rPr>
+          <w:sz w:val="24"/>
+          <w:szCs w:val="24"/>
+          <w:lang w:val="nl-BE"/>
+        </w:rPr>
+        <w:t>hashdump</w:t>
+      </w:r>
+      <w:proofErr w:type="spellEnd"/>
+      <w:r>
+        <w:rPr>
+          <w:sz w:val="24"/>
+          <w:szCs w:val="24"/>
+          <w:lang w:val="nl-BE"/>
+        </w:rPr>
+        <w:t xml:space="preserve"> -y 0xfffff8a000024010 -s 0xfffff8a0014e9010</w:t>
+      </w:r>
+      <w:r>
+        <w:rPr>
+          <w:sz w:val="24"/>
+          <w:szCs w:val="24"/>
+          <w:lang w:val="nl-BE"/>
+        </w:rPr>
+        <w:t xml:space="preserve">” (zie foto). Hier kunnen we dan de </w:t>
+      </w:r>
+      <w:proofErr w:type="spellStart"/>
+      <w:r>
+        <w:rPr>
+          <w:sz w:val="24"/>
+          <w:szCs w:val="24"/>
+          <w:lang w:val="nl-BE"/>
+        </w:rPr>
+        <w:t>hash</w:t>
+      </w:r>
+      <w:proofErr w:type="spellEnd"/>
+      <w:r>
+        <w:rPr>
+          <w:sz w:val="24"/>
+          <w:szCs w:val="24"/>
+          <w:lang w:val="nl-BE"/>
+        </w:rPr>
+        <w:t xml:space="preserve"> van het wachtwoord van de gebruiker Alissa zien.</w:t>
       </w:r>
     </w:p>
     <w:p>
@@ -442,26 +660,62 @@
           <w:szCs w:val="24"/>
           <w:lang w:val="nl-BE"/>
         </w:rPr>
-        <w:t xml:space="preserve"> Deze hash kunnen we dan in een hash </w:t>
-      </w:r>
-      <w:proofErr w:type="gramStart"/>
-      <w:r>
-        <w:rPr>
-          <w:sz w:val="24"/>
-          <w:szCs w:val="24"/>
-          <w:lang w:val="nl-BE"/>
-        </w:rPr>
-        <w:t>data base</w:t>
-      </w:r>
-      <w:proofErr w:type="gramEnd"/>
-      <w:r>
-        <w:rPr>
-          <w:sz w:val="24"/>
-          <w:szCs w:val="24"/>
-          <w:lang w:val="nl-BE"/>
-        </w:rPr>
-        <w:t xml:space="preserve"> zoeken hier kregen wij als resultaat. Goodmorningindia</w:t>
-      </w:r>
+        <w:t xml:space="preserve"> Deze </w:t>
+      </w:r>
+      <w:proofErr w:type="spellStart"/>
+      <w:r>
+        <w:rPr>
+          <w:sz w:val="24"/>
+          <w:szCs w:val="24"/>
+          <w:lang w:val="nl-BE"/>
+        </w:rPr>
+        <w:t>hash</w:t>
+      </w:r>
+      <w:proofErr w:type="spellEnd"/>
+      <w:r>
+        <w:rPr>
+          <w:sz w:val="24"/>
+          <w:szCs w:val="24"/>
+          <w:lang w:val="nl-BE"/>
+        </w:rPr>
+        <w:t xml:space="preserve"> kunnen we dan in een </w:t>
+      </w:r>
+      <w:proofErr w:type="spellStart"/>
+      <w:r>
+        <w:rPr>
+          <w:sz w:val="24"/>
+          <w:szCs w:val="24"/>
+          <w:lang w:val="nl-BE"/>
+        </w:rPr>
+        <w:t>hash</w:t>
+      </w:r>
+      <w:proofErr w:type="spellEnd"/>
+      <w:r>
+        <w:rPr>
+          <w:sz w:val="24"/>
+          <w:szCs w:val="24"/>
+          <w:lang w:val="nl-BE"/>
+        </w:rPr>
+        <w:t xml:space="preserve"> data base zoeken hier kregen wij als resultaat. </w:t>
+      </w:r>
+      <w:proofErr w:type="spellStart"/>
+      <w:r>
+        <w:rPr>
+          <w:sz w:val="24"/>
+          <w:szCs w:val="24"/>
+          <w:lang w:val="nl-BE"/>
+        </w:rPr>
+        <w:t>g</w:t>
+      </w:r>
+      <w:r>
+        <w:rPr>
+          <w:sz w:val="24"/>
+          <w:szCs w:val="24"/>
+          <w:lang w:val="nl-BE"/>
+        </w:rPr>
+        <w:t>oodmorningindia</w:t>
+      </w:r>
+      <w:proofErr w:type="spellEnd"/>
     </w:p>
     <w:p>
       <w:pPr>
@@ -570,6 +824,7 @@
           <w:lang w:val="nl-BE"/>
         </w:rPr>
       </w:pPr>
+      <w:proofErr w:type="spellStart"/>
       <w:r>
         <w:rPr>
           <w:b/>
@@ -578,24 +833,53 @@
           <w:szCs w:val="32"/>
           <w:lang w:val="nl-BE"/>
         </w:rPr>
-        <w:t>Rar file</w:t>
-      </w:r>
-    </w:p>
-    <w:p>
-      <w:pPr>
-        <w:rPr>
-          <w:sz w:val="24"/>
-          <w:szCs w:val="24"/>
-          <w:lang w:val="nl-BE"/>
-        </w:rPr>
-      </w:pPr>
-      <w:r>
-        <w:rPr>
-          <w:sz w:val="24"/>
-          <w:szCs w:val="24"/>
-          <w:lang w:val="nl-BE"/>
-        </w:rPr>
-        <w:t>Voor het vinden van important.rar hebben we de volgende stappen uitgevoerd.</w:t>
+        <w:t>Rar</w:t>
+      </w:r>
+      <w:proofErr w:type="spellEnd"/>
+      <w:r>
+        <w:rPr>
+          <w:b/>
+          <w:bCs/>
+          <w:sz w:val="32"/>
+          <w:szCs w:val="32"/>
+          <w:lang w:val="nl-BE"/>
+        </w:rPr>
+        <w:t xml:space="preserve"> file</w:t>
+      </w:r>
+    </w:p>
+    <w:p>
+      <w:pPr>
+        <w:rPr>
+          <w:sz w:val="24"/>
+          <w:szCs w:val="24"/>
+          <w:lang w:val="nl-BE"/>
+        </w:rPr>
+      </w:pPr>
+      <w:r>
+        <w:rPr>
+          <w:sz w:val="24"/>
+          <w:szCs w:val="24"/>
+          <w:lang w:val="nl-BE"/>
+        </w:rPr>
+        <w:t xml:space="preserve">Voor het vinden van </w:t>
+      </w:r>
+      <w:proofErr w:type="spellStart"/>
+      <w:r>
+        <w:rPr>
+          <w:sz w:val="24"/>
+          <w:szCs w:val="24"/>
+          <w:lang w:val="nl-BE"/>
+        </w:rPr>
+        <w:t>important.rar</w:t>
+      </w:r>
+      <w:proofErr w:type="spellEnd"/>
+      <w:r>
+        <w:rPr>
+          <w:sz w:val="24"/>
+          <w:szCs w:val="24"/>
+          <w:lang w:val="nl-BE"/>
+        </w:rPr>
+        <w:t xml:space="preserve"> hebben we de volgende stappen uitgevoerd.</w:t>
       </w:r>
     </w:p>
     <w:p>
@@ -625,15 +909,51 @@
           <w:szCs w:val="24"/>
           <w:lang w:val="nl-BE"/>
         </w:rPr>
-        <w:t>.\volatility_2.6_win64_standalone.exe -f .\Alissas-PC.raw --profile=Win7SP1x64 filescan</w:t>
-      </w:r>
-      <w:r>
-        <w:rPr>
-          <w:sz w:val="24"/>
-          <w:szCs w:val="24"/>
-          <w:lang w:val="nl-BE"/>
-        </w:rPr>
-        <w:t>” (zie foto). Hieruit konden we dan de offset van de rar file halen</w:t>
+        <w:t>.\volatility_2.6_win64_standalone.exe -f .\</w:t>
+      </w:r>
+      <w:proofErr w:type="spellStart"/>
+      <w:r>
+        <w:rPr>
+          <w:sz w:val="24"/>
+          <w:szCs w:val="24"/>
+          <w:lang w:val="nl-BE"/>
+        </w:rPr>
+        <w:t>Alissas-PC.raw</w:t>
+      </w:r>
+      <w:proofErr w:type="spellEnd"/>
+      <w:r>
+        <w:rPr>
+          <w:sz w:val="24"/>
+          <w:szCs w:val="24"/>
+          <w:lang w:val="nl-BE"/>
+        </w:rPr>
+        <w:t xml:space="preserve"> --profile=Win7SP1x64 filescan</w:t>
+      </w:r>
+      <w:r>
+        <w:rPr>
+          <w:sz w:val="24"/>
+          <w:szCs w:val="24"/>
+          <w:lang w:val="nl-BE"/>
+        </w:rPr>
+        <w:t xml:space="preserve">” (zie foto). Hieruit konden we dan de offset van de </w:t>
+      </w:r>
+      <w:proofErr w:type="spellStart"/>
+      <w:r>
+        <w:rPr>
+          <w:sz w:val="24"/>
+          <w:szCs w:val="24"/>
+          <w:lang w:val="nl-BE"/>
+        </w:rPr>
+        <w:t>rar</w:t>
+      </w:r>
+      <w:proofErr w:type="spellEnd"/>
+      <w:r>
+        <w:rPr>
+          <w:sz w:val="24"/>
+          <w:szCs w:val="24"/>
+          <w:lang w:val="nl-BE"/>
+        </w:rPr>
+        <w:t xml:space="preserve"> file halen</w:t>
       </w:r>
     </w:p>
     <w:p>
@@ -791,7 +1111,43 @@
           <w:szCs w:val="24"/>
           <w:lang w:val="nl-BE"/>
         </w:rPr>
-        <w:t>.\volatility_2.6_win64_standalone.exe -f .\Alissas-PC.raw --profile=Win7SP1x64 dumpfiles --physoffset=0x000000003fa3ebc0 --dump-dir=D:\Users\Gebruiker\Desktop\volatility_2.6_win64_standalone\dump</w:t>
+        <w:t>.\volatility_2.6_win64_standalone.exe -f .\</w:t>
+      </w:r>
+      <w:proofErr w:type="spellStart"/>
+      <w:r>
+        <w:rPr>
+          <w:sz w:val="24"/>
+          <w:szCs w:val="24"/>
+          <w:lang w:val="nl-BE"/>
+        </w:rPr>
+        <w:t>Alissas-PC.raw</w:t>
+      </w:r>
+      <w:proofErr w:type="spellEnd"/>
+      <w:r>
+        <w:rPr>
+          <w:sz w:val="24"/>
+          <w:szCs w:val="24"/>
+          <w:lang w:val="nl-BE"/>
+        </w:rPr>
+        <w:t xml:space="preserve"> --profile=Win7SP1x64 dumpfiles --</w:t>
+      </w:r>
+      <w:proofErr w:type="spellStart"/>
+      <w:r>
+        <w:rPr>
+          <w:sz w:val="24"/>
+          <w:szCs w:val="24"/>
+          <w:lang w:val="nl-BE"/>
+        </w:rPr>
+        <w:t>physoffset</w:t>
+      </w:r>
+      <w:proofErr w:type="spellEnd"/>
+      <w:r>
+        <w:rPr>
+          <w:sz w:val="24"/>
+          <w:szCs w:val="24"/>
+          <w:lang w:val="nl-BE"/>
+        </w:rPr>
+        <w:t>=0x000000003fa3ebc0 --dump-dir=D:\Users\Gebruiker\Desktop\volatility_2.6_win64_standalone\dump</w:t>
       </w:r>
       <w:r>
         <w:rPr>
@@ -949,7 +1305,43 @@
           <w:szCs w:val="24"/>
           <w:lang w:val="nl-BE"/>
         </w:rPr>
-        <w:t>Nu dat we de .dat file hebben moesten we enkel nog de file uit de rar halen dit deden we door de .dat file te oppennen met winrar en de file te extracten met behulp van het gevonden paswoord.</w:t>
+        <w:t xml:space="preserve">Nu dat we de .dat file hebben moesten we enkel nog de file uit de </w:t>
+      </w:r>
+      <w:proofErr w:type="spellStart"/>
+      <w:r>
+        <w:rPr>
+          <w:sz w:val="24"/>
+          <w:szCs w:val="24"/>
+          <w:lang w:val="nl-BE"/>
+        </w:rPr>
+        <w:t>rar</w:t>
+      </w:r>
+      <w:proofErr w:type="spellEnd"/>
+      <w:r>
+        <w:rPr>
+          <w:sz w:val="24"/>
+          <w:szCs w:val="24"/>
+          <w:lang w:val="nl-BE"/>
+        </w:rPr>
+        <w:t xml:space="preserve"> halen dit deden we door de .dat file te oppennen met </w:t>
+      </w:r>
+      <w:proofErr w:type="spellStart"/>
+      <w:r>
+        <w:rPr>
+          <w:sz w:val="24"/>
+          <w:szCs w:val="24"/>
+          <w:lang w:val="nl-BE"/>
+        </w:rPr>
+        <w:t>winrar</w:t>
+      </w:r>
+      <w:proofErr w:type="spellEnd"/>
+      <w:r>
+        <w:rPr>
+          <w:sz w:val="24"/>
+          <w:szCs w:val="24"/>
+          <w:lang w:val="nl-BE"/>
+        </w:rPr>
+        <w:t xml:space="preserve"> en de file te extracten met behulp van het gevonden paswoord.</w:t>
       </w:r>
     </w:p>
     <w:p>

</xml_diff>